<commit_message>
Skrevet mere om mutation
</commit_message>
<xml_diff>
--- a/Rapport/nuværende versioner/Mutation.docx
+++ b/Rapport/nuværende versioner/Mutation.docx
@@ -74,6 +74,19 @@
     </w:p>
     <w:p>
       <w:pPr>
+        <w:rPr>
+          <w:lang w:val="da-DK"/>
+        </w:rPr>
+      </w:pPr>
+      <w:r>
+        <w:rPr>
+          <w:lang w:val="da-DK"/>
+        </w:rPr>
+        <w:t>Her under kan koden til mutations funktionen ses, som der er brugt i programmet.</w:t>
+      </w:r>
+    </w:p>
+    <w:p>
+      <w:pPr>
         <w:spacing w:after="0"/>
         <w:rPr>
           <w:rFonts w:ascii="Consolas" w:hAnsi="Consolas"/>
@@ -654,6 +667,39 @@
           <w:lang w:val="da-DK"/>
         </w:rPr>
         <w:t>}</w:t>
+      </w:r>
+    </w:p>
+    <w:p>
+      <w:pPr>
+        <w:rPr>
+          <w:lang w:val="da-DK"/>
+        </w:rPr>
+      </w:pPr>
+      <w:r>
+        <w:rPr>
+          <w:lang w:val="da-DK"/>
+        </w:rPr>
+        <w:t>Det der sker at vi køre igennem tre for-</w:t>
+      </w:r>
+      <w:proofErr w:type="spellStart"/>
+      <w:r>
+        <w:rPr>
+          <w:lang w:val="da-DK"/>
+        </w:rPr>
+        <w:t>lykker</w:t>
+      </w:r>
+      <w:proofErr w:type="spellEnd"/>
+      <w:r>
+        <w:rPr>
+          <w:lang w:val="da-DK"/>
+        </w:rPr>
+        <w:t xml:space="preserve">. Den første tæller klassen op, så der først bliver lavet mutationer på 9.a, så 9.b osv. Dernæst bliver der kørt gennem endnu en for-lykke som går gennem antallet af individer, og til sidst genere vi et tal et tilfældigt tal mellem 0, og det maksimale antal mutationer der kan ske pr individ. Nu køre vi så den sidste lykke igennem det antal gange der kan ske en mutation. Der bliver også generet et tal, som skal bestemme om der skal ske en mutation på denne mulige </w:t>
+      </w:r>
+      <w:r>
+        <w:rPr>
+          <w:lang w:val="da-DK"/>
+        </w:rPr>
+        <w:t xml:space="preserve">plads. Hvis der skal ske en mutation, sker der nu det, at der bliver generet fire yderligere tal, som høre sammen to og to. Disse tal står for en tilfældig time på en tilfældig dag. Disse to timer bliver nu byttet om. </w:t>
       </w:r>
       <w:bookmarkStart w:id="0" w:name="_GoBack"/>
       <w:bookmarkEnd w:id="0"/>

</xml_diff>